<commit_message>
lab1: Added github link to .docx
</commit_message>
<xml_diff>
--- a/lab1/Недоколенко Дмитро КВ-02 ЛР1_5.docx
+++ b/lab1/Недоколенко Дмитро КВ-02 ЛР1_5.docx
@@ -636,6 +636,7 @@
         <w:rPr>
           <w:sz w:val="28"/>
           <w:szCs w:val="28"/>
+          <w:lang w:val="uk-UA"/>
         </w:rPr>
       </w:pPr>
       <w:r>
@@ -698,6 +699,7 @@
         <w:rPr>
           <w:sz w:val="28"/>
           <w:szCs w:val="28"/>
+          <w:lang w:val="uk-UA"/>
         </w:rPr>
         <w:t>;</w:t>
       </w:r>
@@ -1097,6 +1099,156 @@
           <w:sz w:val="28"/>
           <w:szCs w:val="28"/>
           <w:lang w:val="uk-UA"/>
+        </w:rPr>
+      </w:pPr>
+    </w:p>
+    <w:p>
+      <w:pPr>
+        <w:ind w:right="567" w:firstLine="709"/>
+        <w:jc w:val="both"/>
+        <w:rPr>
+          <w:sz w:val="28"/>
+          <w:szCs w:val="28"/>
+          <w:lang w:val="en-US"/>
+        </w:rPr>
+      </w:pPr>
+      <w:r>
+        <w:rPr>
+          <w:sz w:val="28"/>
+          <w:szCs w:val="28"/>
+          <w:lang w:val="uk-UA"/>
+        </w:rPr>
+        <w:t xml:space="preserve">Посилання на </w:t>
+      </w:r>
+      <w:proofErr w:type="spellStart"/>
+      <w:r>
+        <w:rPr>
+          <w:sz w:val="28"/>
+          <w:szCs w:val="28"/>
+          <w:lang w:val="en-US"/>
+        </w:rPr>
+        <w:t>github</w:t>
+      </w:r>
+      <w:proofErr w:type="spellEnd"/>
+      <w:r>
+        <w:rPr>
+          <w:sz w:val="28"/>
+          <w:szCs w:val="28"/>
+        </w:rPr>
+        <w:t xml:space="preserve">: </w:t>
+      </w:r>
+      <w:hyperlink r:id="rId9" w:history="1">
+        <w:r>
+          <w:rPr>
+            <w:rStyle w:val="ac"/>
+            <w:sz w:val="28"/>
+            <w:szCs w:val="28"/>
+            <w:lang w:val="en-US"/>
+          </w:rPr>
+          <w:t>https</w:t>
+        </w:r>
+        <w:r>
+          <w:rPr>
+            <w:rStyle w:val="ac"/>
+            <w:sz w:val="28"/>
+            <w:szCs w:val="28"/>
+          </w:rPr>
+          <w:t>://</w:t>
+        </w:r>
+        <w:proofErr w:type="spellStart"/>
+        <w:r>
+          <w:rPr>
+            <w:rStyle w:val="ac"/>
+            <w:sz w:val="28"/>
+            <w:szCs w:val="28"/>
+            <w:lang w:val="en-US"/>
+          </w:rPr>
+          <w:t>github</w:t>
+        </w:r>
+        <w:proofErr w:type="spellEnd"/>
+        <w:r>
+          <w:rPr>
+            <w:rStyle w:val="ac"/>
+            <w:sz w:val="28"/>
+            <w:szCs w:val="28"/>
+          </w:rPr>
+          <w:t>.</w:t>
+        </w:r>
+        <w:r>
+          <w:rPr>
+            <w:rStyle w:val="ac"/>
+            <w:sz w:val="28"/>
+            <w:szCs w:val="28"/>
+            <w:lang w:val="en-US"/>
+          </w:rPr>
+          <w:t>com</w:t>
+        </w:r>
+        <w:r>
+          <w:rPr>
+            <w:rStyle w:val="ac"/>
+            <w:sz w:val="28"/>
+            <w:szCs w:val="28"/>
+          </w:rPr>
+          <w:t>/</w:t>
+        </w:r>
+        <w:proofErr w:type="spellStart"/>
+        <w:r>
+          <w:rPr>
+            <w:rStyle w:val="ac"/>
+            <w:sz w:val="28"/>
+            <w:szCs w:val="28"/>
+            <w:lang w:val="en-US"/>
+          </w:rPr>
+          <w:t>Zarrylon</w:t>
+        </w:r>
+        <w:proofErr w:type="spellEnd"/>
+        <w:r>
+          <w:rPr>
+            <w:rStyle w:val="ac"/>
+            <w:sz w:val="28"/>
+            <w:szCs w:val="28"/>
+          </w:rPr>
+          <w:t>/</w:t>
+        </w:r>
+        <w:proofErr w:type="spellStart"/>
+        <w:r>
+          <w:rPr>
+            <w:rStyle w:val="ac"/>
+            <w:sz w:val="28"/>
+            <w:szCs w:val="28"/>
+            <w:lang w:val="en-US"/>
+          </w:rPr>
+          <w:t>db</w:t>
+        </w:r>
+        <w:proofErr w:type="spellEnd"/>
+        <w:r>
+          <w:rPr>
+            <w:rStyle w:val="ac"/>
+            <w:sz w:val="28"/>
+            <w:szCs w:val="28"/>
+          </w:rPr>
+          <w:t>_</w:t>
+        </w:r>
+        <w:proofErr w:type="spellStart"/>
+        <w:r>
+          <w:rPr>
+            <w:rStyle w:val="ac"/>
+            <w:sz w:val="28"/>
+            <w:szCs w:val="28"/>
+            <w:lang w:val="en-US"/>
+          </w:rPr>
+          <w:t>kpi</w:t>
+        </w:r>
+        <w:proofErr w:type="spellEnd"/>
+      </w:hyperlink>
+    </w:p>
+    <w:p>
+      <w:pPr>
+        <w:ind w:right="567" w:firstLine="709"/>
+        <w:jc w:val="both"/>
+        <w:rPr>
+          <w:sz w:val="28"/>
+          <w:szCs w:val="28"/>
         </w:rPr>
       </w:pPr>
     </w:p>
@@ -1510,6 +1662,7 @@
           <w:szCs w:val="28"/>
           <w:lang w:val="uk-UA"/>
         </w:rPr>
+        <w:lastRenderedPageBreak/>
         <w:t xml:space="preserve">існуючі </w:t>
       </w:r>
       <w:r>
@@ -1595,7 +1748,6 @@
           <w:szCs w:val="28"/>
           <w:lang w:val="uk-UA"/>
         </w:rPr>
-        <w:lastRenderedPageBreak/>
         <w:t>4.</w:t>
       </w:r>
       <w:r>
@@ -2188,7 +2340,7 @@
                     </pic:cNvPicPr>
                   </pic:nvPicPr>
                   <pic:blipFill>
-                    <a:blip r:embed="rId9">
+                    <a:blip r:embed="rId10">
                       <a:extLst>
                         <a:ext uri="{28A0092B-C50C-407E-A947-70E740481C1C}">
                           <a14:useLocalDpi xmlns:a14="http://schemas.microsoft.com/office/drawing/2010/main" val="0"/>
@@ -2398,30 +2550,6 @@
         <w:ind w:right="567" w:firstLine="709"/>
         <w:jc w:val="center"/>
         <w:rPr>
-          <w:noProof/>
-          <w:sz w:val="28"/>
-          <w:szCs w:val="28"/>
-          <w:lang w:val="uk-UA"/>
-        </w:rPr>
-      </w:pPr>
-    </w:p>
-    <w:p>
-      <w:pPr>
-        <w:ind w:right="567" w:firstLine="709"/>
-        <w:jc w:val="center"/>
-        <w:rPr>
-          <w:noProof/>
-          <w:sz w:val="28"/>
-          <w:szCs w:val="28"/>
-          <w:lang w:val="uk-UA"/>
-        </w:rPr>
-      </w:pPr>
-    </w:p>
-    <w:p>
-      <w:pPr>
-        <w:ind w:right="567" w:firstLine="709"/>
-        <w:jc w:val="center"/>
-        <w:rPr>
           <w:b/>
           <w:bCs/>
           <w:noProof/>
@@ -2913,7 +3041,7 @@
                     </pic:cNvPicPr>
                   </pic:nvPicPr>
                   <pic:blipFill>
-                    <a:blip r:embed="rId10">
+                    <a:blip r:embed="rId11">
                       <a:extLst>
                         <a:ext uri="{28A0092B-C50C-407E-A947-70E740481C1C}">
                           <a14:useLocalDpi xmlns:a14="http://schemas.microsoft.com/office/drawing/2010/main" val="0"/>
@@ -3030,198 +3158,6 @@
     </w:p>
     <w:p>
       <w:pPr>
-        <w:ind w:right="567" w:firstLine="709"/>
-        <w:jc w:val="both"/>
-        <w:rPr>
-          <w:noProof/>
-          <w:sz w:val="28"/>
-          <w:szCs w:val="28"/>
-          <w:lang w:val="uk-UA"/>
-        </w:rPr>
-      </w:pPr>
-    </w:p>
-    <w:p>
-      <w:pPr>
-        <w:ind w:right="567" w:firstLine="709"/>
-        <w:jc w:val="both"/>
-        <w:rPr>
-          <w:noProof/>
-          <w:sz w:val="28"/>
-          <w:szCs w:val="28"/>
-          <w:lang w:val="uk-UA"/>
-        </w:rPr>
-      </w:pPr>
-    </w:p>
-    <w:p>
-      <w:pPr>
-        <w:ind w:right="567" w:firstLine="709"/>
-        <w:jc w:val="both"/>
-        <w:rPr>
-          <w:noProof/>
-          <w:sz w:val="28"/>
-          <w:szCs w:val="28"/>
-          <w:lang w:val="uk-UA"/>
-        </w:rPr>
-      </w:pPr>
-    </w:p>
-    <w:p>
-      <w:pPr>
-        <w:ind w:right="567" w:firstLine="709"/>
-        <w:jc w:val="both"/>
-        <w:rPr>
-          <w:noProof/>
-          <w:sz w:val="28"/>
-          <w:szCs w:val="28"/>
-          <w:lang w:val="uk-UA"/>
-        </w:rPr>
-      </w:pPr>
-    </w:p>
-    <w:p>
-      <w:pPr>
-        <w:ind w:right="567" w:firstLine="709"/>
-        <w:jc w:val="both"/>
-        <w:rPr>
-          <w:noProof/>
-          <w:sz w:val="28"/>
-          <w:szCs w:val="28"/>
-          <w:lang w:val="uk-UA"/>
-        </w:rPr>
-      </w:pPr>
-    </w:p>
-    <w:p>
-      <w:pPr>
-        <w:ind w:right="567" w:firstLine="709"/>
-        <w:jc w:val="both"/>
-        <w:rPr>
-          <w:noProof/>
-          <w:sz w:val="28"/>
-          <w:szCs w:val="28"/>
-          <w:lang w:val="uk-UA"/>
-        </w:rPr>
-      </w:pPr>
-    </w:p>
-    <w:p>
-      <w:pPr>
-        <w:ind w:right="567" w:firstLine="709"/>
-        <w:jc w:val="both"/>
-        <w:rPr>
-          <w:noProof/>
-          <w:sz w:val="28"/>
-          <w:szCs w:val="28"/>
-          <w:lang w:val="uk-UA"/>
-        </w:rPr>
-      </w:pPr>
-    </w:p>
-    <w:p>
-      <w:pPr>
-        <w:ind w:right="567" w:firstLine="709"/>
-        <w:jc w:val="both"/>
-        <w:rPr>
-          <w:noProof/>
-          <w:sz w:val="28"/>
-          <w:szCs w:val="28"/>
-          <w:lang w:val="uk-UA"/>
-        </w:rPr>
-      </w:pPr>
-    </w:p>
-    <w:p>
-      <w:pPr>
-        <w:ind w:right="567" w:firstLine="709"/>
-        <w:jc w:val="both"/>
-        <w:rPr>
-          <w:noProof/>
-          <w:sz w:val="28"/>
-          <w:szCs w:val="28"/>
-          <w:lang w:val="uk-UA"/>
-        </w:rPr>
-      </w:pPr>
-    </w:p>
-    <w:p>
-      <w:pPr>
-        <w:ind w:right="567" w:firstLine="709"/>
-        <w:jc w:val="both"/>
-        <w:rPr>
-          <w:noProof/>
-          <w:sz w:val="28"/>
-          <w:szCs w:val="28"/>
-          <w:lang w:val="uk-UA"/>
-        </w:rPr>
-      </w:pPr>
-    </w:p>
-    <w:p>
-      <w:pPr>
-        <w:ind w:right="567" w:firstLine="709"/>
-        <w:jc w:val="both"/>
-        <w:rPr>
-          <w:noProof/>
-          <w:sz w:val="28"/>
-          <w:szCs w:val="28"/>
-          <w:lang w:val="uk-UA"/>
-        </w:rPr>
-      </w:pPr>
-    </w:p>
-    <w:p>
-      <w:pPr>
-        <w:ind w:right="567" w:firstLine="709"/>
-        <w:jc w:val="both"/>
-        <w:rPr>
-          <w:noProof/>
-          <w:sz w:val="28"/>
-          <w:szCs w:val="28"/>
-          <w:lang w:val="uk-UA"/>
-        </w:rPr>
-      </w:pPr>
-    </w:p>
-    <w:p>
-      <w:pPr>
-        <w:ind w:right="567" w:firstLine="709"/>
-        <w:jc w:val="both"/>
-        <w:rPr>
-          <w:noProof/>
-          <w:sz w:val="28"/>
-          <w:szCs w:val="28"/>
-          <w:lang w:val="uk-UA"/>
-        </w:rPr>
-      </w:pPr>
-    </w:p>
-    <w:p>
-      <w:pPr>
-        <w:ind w:right="567" w:firstLine="709"/>
-        <w:jc w:val="both"/>
-        <w:rPr>
-          <w:noProof/>
-          <w:sz w:val="28"/>
-          <w:szCs w:val="28"/>
-          <w:lang w:val="uk-UA"/>
-        </w:rPr>
-      </w:pPr>
-    </w:p>
-    <w:p>
-      <w:pPr>
-        <w:ind w:right="567" w:firstLine="709"/>
-        <w:jc w:val="both"/>
-        <w:rPr>
-          <w:noProof/>
-          <w:sz w:val="28"/>
-          <w:szCs w:val="28"/>
-          <w:lang w:val="uk-UA"/>
-        </w:rPr>
-      </w:pPr>
-    </w:p>
-    <w:p>
-      <w:pPr>
-        <w:ind w:right="567" w:firstLine="709"/>
-        <w:jc w:val="both"/>
-        <w:rPr>
-          <w:noProof/>
-          <w:sz w:val="28"/>
-          <w:szCs w:val="28"/>
-          <w:lang w:val="uk-UA"/>
-        </w:rPr>
-      </w:pPr>
-    </w:p>
-    <w:p>
-      <w:pPr>
         <w:keepNext/>
         <w:ind w:right="567" w:firstLine="709"/>
         <w:jc w:val="center"/>
@@ -3243,7 +3179,6 @@
           <w:szCs w:val="28"/>
           <w:lang w:val="uk-UA"/>
         </w:rPr>
-        <w:lastRenderedPageBreak/>
         <w:t>Опис об</w:t>
       </w:r>
       <w:r>
@@ -4092,7 +4027,16 @@
                 <w:sz w:val="28"/>
                 <w:szCs w:val="28"/>
               </w:rPr>
-              <w:t>назва книги. Не допуска</w:t>
+              <w:t xml:space="preserve">назва книги. Не </w:t>
+            </w:r>
+            <w:r>
+              <w:rPr>
+                <w:noProof/>
+                <w:sz w:val="28"/>
+                <w:szCs w:val="28"/>
+              </w:rPr>
+              <w:lastRenderedPageBreak/>
+              <w:t>допуска</w:t>
             </w:r>
             <w:r>
               <w:rPr>
@@ -4238,6 +4182,7 @@
                 <w:szCs w:val="28"/>
                 <w:lang w:val="en-US"/>
               </w:rPr>
+              <w:lastRenderedPageBreak/>
               <w:t>integer</w:t>
             </w:r>
             <w:r>
@@ -4353,6 +4298,7 @@
                 <w:szCs w:val="28"/>
                 <w:lang w:val="uk-UA"/>
               </w:rPr>
+              <w:lastRenderedPageBreak/>
               <w:t>(</w:t>
             </w:r>
             <w:r>
@@ -4482,6 +4428,7 @@
                 <w:szCs w:val="28"/>
                 <w:lang w:val="en-US"/>
               </w:rPr>
+              <w:lastRenderedPageBreak/>
               <w:t>reader</w:t>
             </w:r>
             <w:r>
@@ -5470,7 +5417,6 @@
                 <w:szCs w:val="28"/>
                 <w:lang w:val="en-US"/>
               </w:rPr>
-              <w:lastRenderedPageBreak/>
               <w:t>dueDate</w:t>
             </w:r>
             <w:r>
@@ -5525,7 +5471,6 @@
                 <w:szCs w:val="28"/>
                 <w:lang w:val="en-US"/>
               </w:rPr>
-              <w:lastRenderedPageBreak/>
               <w:t>integer</w:t>
             </w:r>
             <w:r>
@@ -5784,7 +5729,6 @@
                 <w:szCs w:val="28"/>
                 <w:lang w:val="en-US"/>
               </w:rPr>
-              <w:lastRenderedPageBreak/>
               <w:t>date</w:t>
             </w:r>
             <w:r>
@@ -6249,25 +6193,14 @@
           <w:lang w:val="en-US"/>
         </w:rPr>
       </w:pPr>
-    </w:p>
-    <w:p>
-      <w:pPr>
-        <w:ind w:right="567" w:firstLine="709"/>
-        <w:jc w:val="both"/>
-        <w:rPr>
-          <w:noProof/>
-          <w:sz w:val="28"/>
-          <w:szCs w:val="28"/>
-          <w:lang w:val="en-US"/>
-        </w:rPr>
-      </w:pPr>
-      <w:r>
-        <w:rPr>
-          <w:noProof/>
-          <w:sz w:val="28"/>
-          <w:szCs w:val="28"/>
-          <w:lang w:val="en-US"/>
-        </w:rPr>
+      <w:r>
+        <w:rPr>
+          <w:noProof/>
+          <w:sz w:val="28"/>
+          <w:szCs w:val="28"/>
+          <w:lang w:val="en-US"/>
+        </w:rPr>
+        <w:lastRenderedPageBreak/>
         <w:t>Reader (reader_id, name, address, number):</w:t>
       </w:r>
     </w:p>
@@ -6959,6 +6892,222 @@
         </w:rPr>
         <w:t xml:space="preserve"> всі неключові атрибути таблиці функціонально залежать від первинного ключа.</w:t>
       </w:r>
+    </w:p>
+    <w:p>
+      <w:pPr>
+        <w:ind w:right="567" w:firstLine="709"/>
+        <w:jc w:val="both"/>
+        <w:rPr>
+          <w:noProof/>
+          <w:sz w:val="28"/>
+          <w:szCs w:val="28"/>
+          <w:lang w:val="uk-UA"/>
+        </w:rPr>
+      </w:pPr>
+    </w:p>
+    <w:p>
+      <w:pPr>
+        <w:ind w:right="567" w:firstLine="709"/>
+        <w:jc w:val="both"/>
+        <w:rPr>
+          <w:noProof/>
+          <w:sz w:val="28"/>
+          <w:szCs w:val="28"/>
+          <w:lang w:val="uk-UA"/>
+        </w:rPr>
+      </w:pPr>
+    </w:p>
+    <w:p>
+      <w:pPr>
+        <w:ind w:right="567" w:firstLine="709"/>
+        <w:jc w:val="both"/>
+        <w:rPr>
+          <w:noProof/>
+          <w:sz w:val="28"/>
+          <w:szCs w:val="28"/>
+          <w:lang w:val="uk-UA"/>
+        </w:rPr>
+      </w:pPr>
+    </w:p>
+    <w:p>
+      <w:pPr>
+        <w:ind w:right="567" w:firstLine="709"/>
+        <w:jc w:val="both"/>
+        <w:rPr>
+          <w:noProof/>
+          <w:sz w:val="28"/>
+          <w:szCs w:val="28"/>
+          <w:lang w:val="uk-UA"/>
+        </w:rPr>
+      </w:pPr>
+    </w:p>
+    <w:p>
+      <w:pPr>
+        <w:ind w:right="567" w:firstLine="709"/>
+        <w:jc w:val="both"/>
+        <w:rPr>
+          <w:noProof/>
+          <w:sz w:val="28"/>
+          <w:szCs w:val="28"/>
+          <w:lang w:val="uk-UA"/>
+        </w:rPr>
+      </w:pPr>
+    </w:p>
+    <w:p>
+      <w:pPr>
+        <w:ind w:right="567" w:firstLine="709"/>
+        <w:jc w:val="both"/>
+        <w:rPr>
+          <w:noProof/>
+          <w:sz w:val="28"/>
+          <w:szCs w:val="28"/>
+          <w:lang w:val="uk-UA"/>
+        </w:rPr>
+      </w:pPr>
+    </w:p>
+    <w:p>
+      <w:pPr>
+        <w:ind w:right="567" w:firstLine="709"/>
+        <w:jc w:val="both"/>
+        <w:rPr>
+          <w:noProof/>
+          <w:sz w:val="28"/>
+          <w:szCs w:val="28"/>
+          <w:lang w:val="uk-UA"/>
+        </w:rPr>
+      </w:pPr>
+    </w:p>
+    <w:p>
+      <w:pPr>
+        <w:ind w:right="567" w:firstLine="709"/>
+        <w:jc w:val="both"/>
+        <w:rPr>
+          <w:noProof/>
+          <w:sz w:val="28"/>
+          <w:szCs w:val="28"/>
+          <w:lang w:val="uk-UA"/>
+        </w:rPr>
+      </w:pPr>
+    </w:p>
+    <w:p>
+      <w:pPr>
+        <w:ind w:right="567" w:firstLine="709"/>
+        <w:jc w:val="both"/>
+        <w:rPr>
+          <w:noProof/>
+          <w:sz w:val="28"/>
+          <w:szCs w:val="28"/>
+          <w:lang w:val="uk-UA"/>
+        </w:rPr>
+      </w:pPr>
+    </w:p>
+    <w:p>
+      <w:pPr>
+        <w:ind w:right="567" w:firstLine="709"/>
+        <w:jc w:val="both"/>
+        <w:rPr>
+          <w:noProof/>
+          <w:sz w:val="28"/>
+          <w:szCs w:val="28"/>
+          <w:lang w:val="uk-UA"/>
+        </w:rPr>
+      </w:pPr>
+    </w:p>
+    <w:p>
+      <w:pPr>
+        <w:ind w:right="567" w:firstLine="709"/>
+        <w:jc w:val="both"/>
+        <w:rPr>
+          <w:noProof/>
+          <w:sz w:val="28"/>
+          <w:szCs w:val="28"/>
+          <w:lang w:val="uk-UA"/>
+        </w:rPr>
+      </w:pPr>
+    </w:p>
+    <w:p>
+      <w:pPr>
+        <w:ind w:right="567" w:firstLine="709"/>
+        <w:jc w:val="both"/>
+        <w:rPr>
+          <w:noProof/>
+          <w:sz w:val="28"/>
+          <w:szCs w:val="28"/>
+          <w:lang w:val="uk-UA"/>
+        </w:rPr>
+      </w:pPr>
+    </w:p>
+    <w:p>
+      <w:pPr>
+        <w:ind w:right="567" w:firstLine="709"/>
+        <w:jc w:val="both"/>
+        <w:rPr>
+          <w:noProof/>
+          <w:sz w:val="28"/>
+          <w:szCs w:val="28"/>
+          <w:lang w:val="uk-UA"/>
+        </w:rPr>
+      </w:pPr>
+    </w:p>
+    <w:p>
+      <w:pPr>
+        <w:ind w:right="567" w:firstLine="709"/>
+        <w:jc w:val="both"/>
+        <w:rPr>
+          <w:noProof/>
+          <w:sz w:val="28"/>
+          <w:szCs w:val="28"/>
+          <w:lang w:val="uk-UA"/>
+        </w:rPr>
+      </w:pPr>
+    </w:p>
+    <w:p>
+      <w:pPr>
+        <w:ind w:right="567" w:firstLine="709"/>
+        <w:jc w:val="both"/>
+        <w:rPr>
+          <w:noProof/>
+          <w:sz w:val="28"/>
+          <w:szCs w:val="28"/>
+          <w:lang w:val="uk-UA"/>
+        </w:rPr>
+      </w:pPr>
+    </w:p>
+    <w:p>
+      <w:pPr>
+        <w:ind w:right="567" w:firstLine="709"/>
+        <w:jc w:val="both"/>
+        <w:rPr>
+          <w:noProof/>
+          <w:sz w:val="28"/>
+          <w:szCs w:val="28"/>
+          <w:lang w:val="uk-UA"/>
+        </w:rPr>
+      </w:pPr>
+    </w:p>
+    <w:p>
+      <w:pPr>
+        <w:ind w:right="567" w:firstLine="709"/>
+        <w:jc w:val="both"/>
+        <w:rPr>
+          <w:noProof/>
+          <w:sz w:val="28"/>
+          <w:szCs w:val="28"/>
+          <w:lang w:val="uk-UA"/>
+        </w:rPr>
+      </w:pPr>
+    </w:p>
+    <w:p>
+      <w:pPr>
+        <w:ind w:right="567" w:firstLine="709"/>
+        <w:jc w:val="both"/>
+        <w:rPr>
+          <w:noProof/>
+          <w:sz w:val="28"/>
+          <w:szCs w:val="28"/>
+          <w:lang w:val="uk-UA"/>
+        </w:rPr>
+      </w:pPr>
     </w:p>
     <w:p>
       <w:pPr>
@@ -7052,7 +7201,7 @@
                     </pic:cNvPicPr>
                   </pic:nvPicPr>
                   <pic:blipFill>
-                    <a:blip r:embed="rId11">
+                    <a:blip r:embed="rId12">
                       <a:extLst>
                         <a:ext uri="{28A0092B-C50C-407E-A947-70E740481C1C}">
                           <a14:useLocalDpi xmlns:a14="http://schemas.microsoft.com/office/drawing/2010/main" val="0"/>
@@ -7221,7 +7370,7 @@
                     </pic:cNvPicPr>
                   </pic:nvPicPr>
                   <pic:blipFill>
-                    <a:blip r:embed="rId12">
+                    <a:blip r:embed="rId13">
                       <a:extLst>
                         <a:ext uri="{28A0092B-C50C-407E-A947-70E740481C1C}">
                           <a14:useLocalDpi xmlns:a14="http://schemas.microsoft.com/office/drawing/2010/main" val="0"/>
@@ -7382,7 +7531,7 @@
                     </pic:cNvPicPr>
                   </pic:nvPicPr>
                   <pic:blipFill>
-                    <a:blip r:embed="rId13">
+                    <a:blip r:embed="rId14">
                       <a:extLst>
                         <a:ext uri="{28A0092B-C50C-407E-A947-70E740481C1C}">
                           <a14:useLocalDpi xmlns:a14="http://schemas.microsoft.com/office/drawing/2010/main" val="0"/>
@@ -7516,7 +7665,7 @@
                     </pic:cNvPicPr>
                   </pic:nvPicPr>
                   <pic:blipFill>
-                    <a:blip r:embed="rId14">
+                    <a:blip r:embed="rId15">
                       <a:extLst>
                         <a:ext uri="{28A0092B-C50C-407E-A947-70E740481C1C}">
                           <a14:useLocalDpi xmlns:a14="http://schemas.microsoft.com/office/drawing/2010/main" val="0"/>
@@ -7650,7 +7799,7 @@
                     </pic:cNvPicPr>
                   </pic:nvPicPr>
                   <pic:blipFill>
-                    <a:blip r:embed="rId15">
+                    <a:blip r:embed="rId16">
                       <a:extLst>
                         <a:ext uri="{28A0092B-C50C-407E-A947-70E740481C1C}">
                           <a14:useLocalDpi xmlns:a14="http://schemas.microsoft.com/office/drawing/2010/main" val="0"/>
@@ -12344,7 +12493,7 @@
       </w:pPr>
     </w:p>
     <w:sectPr>
-      <w:headerReference w:type="default" r:id="rId16"/>
+      <w:headerReference w:type="default" r:id="rId17"/>
       <w:pgSz w:w="11906" w:h="16838"/>
       <w:pgMar w:top="1134" w:right="567" w:bottom="1134" w:left="1418" w:header="709" w:footer="709" w:gutter="0"/>
       <w:cols w:space="708"/>
@@ -13662,6 +13811,41 @@
       <w:lang w:eastAsia="ru-RU"/>
     </w:rPr>
   </w:style>
+  <w:style w:type="character" w:styleId="ac">
+    <w:name w:val="Hyperlink"/>
+    <w:basedOn w:val="a0"/>
+    <w:uiPriority w:val="99"/>
+    <w:unhideWhenUsed/>
+    <w:rsid w:val="00742FC4"/>
+    <w:rPr>
+      <w:color w:val="0563C1" w:themeColor="hyperlink"/>
+      <w:u w:val="single"/>
+    </w:rPr>
+  </w:style>
+  <w:style w:type="character" w:styleId="ad">
+    <w:name w:val="Unresolved Mention"/>
+    <w:basedOn w:val="a0"/>
+    <w:uiPriority w:val="99"/>
+    <w:semiHidden/>
+    <w:unhideWhenUsed/>
+    <w:rsid w:val="00742FC4"/>
+    <w:rPr>
+      <w:color w:val="605E5C"/>
+      <w:shd w:val="clear" w:color="auto" w:fill="E1DFDD"/>
+    </w:rPr>
+  </w:style>
+  <w:style w:type="character" w:styleId="ae">
+    <w:name w:val="FollowedHyperlink"/>
+    <w:basedOn w:val="a0"/>
+    <w:uiPriority w:val="99"/>
+    <w:semiHidden/>
+    <w:unhideWhenUsed/>
+    <w:rsid w:val="00742FC4"/>
+    <w:rPr>
+      <w:color w:val="954F72" w:themeColor="followedHyperlink"/>
+      <w:u w:val="single"/>
+    </w:rPr>
+  </w:style>
 </w:styles>
 </file>
 

</xml_diff>